<commit_message>
se terminó de especificar el CUS05
</commit_message>
<xml_diff>
--- a/Desarrollo/PWFU/Desarrollo/PWFU-DCUS05.docx
+++ b/Desarrollo/PWFU/Desarrollo/PWFU-DCUS05.docx
@@ -614,15 +614,7 @@
                 <w:sz w:val="24"/>
                 <w:szCs w:val="24"/>
               </w:rPr>
-              <w:t>10</w:t>
-            </w:r>
-            <w:r>
-              <w:rPr>
-                <w:rFonts w:ascii="Times New Roman" w:eastAsia="Times New Roman" w:hAnsi="Times New Roman" w:cs="Times New Roman"/>
-                <w:sz w:val="24"/>
-                <w:szCs w:val="24"/>
-              </w:rPr>
-              <w:t xml:space="preserve">/ 09/ 23 </w:t>
+              <w:t xml:space="preserve">10/ 09/ 23 </w:t>
             </w:r>
           </w:p>
         </w:tc>
@@ -1124,7 +1116,7 @@
                 <w:sz w:val="24"/>
                 <w:szCs w:val="24"/>
               </w:rPr>
-              <w:t>Gestionar calificaciones</w:t>
+              <w:t>Comunicar financistas con estudiantes</w:t>
             </w:r>
             <w:r>
               <w:rPr>
@@ -4067,6 +4059,7 @@
               <w:rPr>
                 <w:rFonts w:ascii="Times New Roman" w:eastAsia="Times New Roman" w:hAnsi="Times New Roman" w:cs="Times New Roman"/>
                 <w:b/>
+                <w:noProof/>
                 <w:sz w:val="24"/>
                 <w:szCs w:val="24"/>
                 <w:u w:val="single"/>
@@ -4400,6 +4393,7 @@
               <w:rPr>
                 <w:rFonts w:ascii="Times New Roman" w:eastAsia="Times New Roman" w:hAnsi="Times New Roman" w:cs="Times New Roman"/>
                 <w:b/>
+                <w:noProof/>
                 <w:sz w:val="24"/>
                 <w:szCs w:val="24"/>
                 <w:u w:val="single"/>

</xml_diff>